<commit_message>
API Cliente - Mapeamento das Tabelas
</commit_message>
<xml_diff>
--- a/Passo a Passo/Modelagem da API de clientes.docx
+++ b/Passo a Passo/Modelagem da API de clientes.docx
@@ -38,10 +38,7 @@
         <w:jc w:val="both"/>
       </w:pPr>
       <w:r>
-        <w:t xml:space="preserve">-&gt; Criar </w:t>
-      </w:r>
-      <w:r>
-        <w:t>a pasta Models</w:t>
+        <w:t>-&gt; Criar a pasta Models</w:t>
       </w:r>
     </w:p>
     <w:p>
@@ -51,10 +48,7 @@
         <w:jc w:val="both"/>
       </w:pPr>
       <w:r>
-        <w:t>-&gt; Criar e m</w:t>
-      </w:r>
-      <w:r>
-        <w:t>odelar a classe de clientes</w:t>
+        <w:t>-&gt; Criar e modelar a classe de clientes</w:t>
       </w:r>
     </w:p>
     <w:p>
@@ -975,13 +969,7 @@
         <w:jc w:val="both"/>
       </w:pPr>
       <w:r>
-        <w:t xml:space="preserve">-&gt; </w:t>
-      </w:r>
-      <w:r>
-        <w:t>Retornar</w:t>
-      </w:r>
-      <w:r>
-        <w:t xml:space="preserve"> uma </w:t>
+        <w:t xml:space="preserve">-&gt; Retornar uma </w:t>
       </w:r>
       <w:proofErr w:type="spellStart"/>
       <w:r>
@@ -1096,16 +1084,11 @@
       <w:r>
         <w:t xml:space="preserve">na </w:t>
       </w:r>
-      <w:proofErr w:type="gramStart"/>
       <w:r>
         <w:t xml:space="preserve">model </w:t>
       </w:r>
       <w:r>
-        <w:t xml:space="preserve"> Cliente</w:t>
-      </w:r>
-      <w:proofErr w:type="gramEnd"/>
-      <w:r>
-        <w:t>:</w:t>
+        <w:t>Cliente:</w:t>
       </w:r>
       <w:r>
         <w:t xml:space="preserve"> </w:t>
@@ -1419,13 +1402,600 @@
     </w:p>
     <w:p>
       <w:pPr>
+        <w:ind w:left="360"/>
+        <w:rPr>
+          <w:sz w:val="32"/>
+          <w:szCs w:val="32"/>
+        </w:rPr>
+      </w:pPr>
+    </w:p>
+    <w:p>
+      <w:pPr>
+        <w:ind w:left="360"/>
+        <w:rPr>
+          <w:sz w:val="32"/>
+          <w:szCs w:val="32"/>
+        </w:rPr>
+      </w:pPr>
+    </w:p>
+    <w:p>
+      <w:pPr>
+        <w:ind w:left="360"/>
+        <w:rPr>
+          <w:sz w:val="32"/>
+          <w:szCs w:val="32"/>
+        </w:rPr>
+      </w:pPr>
+    </w:p>
+    <w:p>
+      <w:pPr>
+        <w:ind w:left="360"/>
+        <w:rPr>
+          <w:sz w:val="32"/>
+          <w:szCs w:val="32"/>
+        </w:rPr>
+      </w:pPr>
+    </w:p>
+    <w:p>
+      <w:pPr>
+        <w:ind w:left="360"/>
+        <w:rPr>
+          <w:sz w:val="32"/>
+          <w:szCs w:val="32"/>
+        </w:rPr>
+      </w:pPr>
+    </w:p>
+    <w:p>
+      <w:pPr>
+        <w:ind w:left="360"/>
+        <w:rPr>
+          <w:sz w:val="32"/>
+          <w:szCs w:val="32"/>
+        </w:rPr>
+      </w:pPr>
+    </w:p>
+    <w:p>
+      <w:pPr>
+        <w:pStyle w:val="PargrafodaLista"/>
+        <w:numPr>
+          <w:ilvl w:val="0"/>
+          <w:numId w:val="1"/>
+        </w:numPr>
+        <w:rPr>
+          <w:sz w:val="32"/>
+          <w:szCs w:val="32"/>
+        </w:rPr>
+      </w:pPr>
+      <w:r>
+        <w:rPr>
+          <w:sz w:val="32"/>
+          <w:szCs w:val="32"/>
+        </w:rPr>
+        <w:lastRenderedPageBreak/>
+        <w:t>Mapeando as Tabelas</w:t>
+      </w:r>
+    </w:p>
+    <w:p>
+      <w:pPr>
+        <w:pStyle w:val="PargrafodaLista"/>
+        <w:rPr>
+          <w:sz w:val="32"/>
+          <w:szCs w:val="32"/>
+        </w:rPr>
+      </w:pPr>
+    </w:p>
+    <w:p>
+      <w:pPr>
+        <w:pStyle w:val="PargrafodaLista"/>
+        <w:jc w:val="both"/>
+      </w:pPr>
+      <w:r>
+        <w:t>-&gt;</w:t>
+      </w:r>
+      <w:r>
+        <w:t>Dentro da pasta Data, c</w:t>
+      </w:r>
+      <w:r>
+        <w:t xml:space="preserve">riar o </w:t>
+      </w:r>
+      <w:proofErr w:type="spellStart"/>
+      <w:r>
+        <w:t>ClienteContext</w:t>
+      </w:r>
+      <w:proofErr w:type="spellEnd"/>
+      <w:r>
+        <w:t>.</w:t>
+      </w:r>
+    </w:p>
+    <w:p>
+      <w:pPr>
+        <w:pStyle w:val="PargrafodaLista"/>
+        <w:jc w:val="both"/>
+      </w:pPr>
+      <w:r>
+        <w:tab/>
+        <w:t>-&gt; Deve herdar de DbContext e</w:t>
+      </w:r>
+      <w:r>
+        <w:t xml:space="preserve"> </w:t>
+      </w:r>
+      <w:proofErr w:type="spellStart"/>
+      <w:r>
+        <w:t>IUnitOfWork</w:t>
+      </w:r>
+      <w:proofErr w:type="spellEnd"/>
+    </w:p>
+    <w:p>
+      <w:pPr>
+        <w:pStyle w:val="PargrafodaLista"/>
+        <w:jc w:val="both"/>
+      </w:pPr>
+      <w:r>
+        <w:tab/>
+        <w:t xml:space="preserve">-&gt; Desabilitar </w:t>
+      </w:r>
+      <w:r>
+        <w:t xml:space="preserve">os </w:t>
+      </w:r>
+      <w:proofErr w:type="spellStart"/>
+      <w:r>
+        <w:t>tracking</w:t>
+      </w:r>
+      <w:proofErr w:type="spellEnd"/>
+      <w:r>
+        <w:t xml:space="preserve"> para melhor performance </w:t>
+      </w:r>
+    </w:p>
+    <w:p>
+      <w:pPr>
+        <w:ind w:left="227"/>
+        <w:jc w:val="right"/>
+      </w:pPr>
+      <w:r>
+        <w:tab/>
+        <w:t xml:space="preserve"> </w:t>
+      </w:r>
+      <w:r>
+        <w:rPr>
+          <w:noProof/>
+          <w:lang w:eastAsia="pt-BR"/>
+        </w:rPr>
+        <w:drawing>
+          <wp:inline distT="0" distB="0" distL="0" distR="0" wp14:anchorId="4EFAD65D" wp14:editId="18819999">
+            <wp:extent cx="4667415" cy="770585"/>
+            <wp:effectExtent l="0" t="0" r="0" b="0"/>
+            <wp:docPr id="8" name="Imagem 8"/>
+            <wp:cNvGraphicFramePr>
+              <a:graphicFrameLocks xmlns:a="http://schemas.openxmlformats.org/drawingml/2006/main" noChangeAspect="1"/>
+            </wp:cNvGraphicFramePr>
+            <a:graphic xmlns:a="http://schemas.openxmlformats.org/drawingml/2006/main">
+              <a:graphicData uri="http://schemas.openxmlformats.org/drawingml/2006/picture">
+                <pic:pic xmlns:pic="http://schemas.openxmlformats.org/drawingml/2006/picture">
+                  <pic:nvPicPr>
+                    <pic:cNvPr id="1" name=""/>
+                    <pic:cNvPicPr/>
+                  </pic:nvPicPr>
+                  <pic:blipFill>
+                    <a:blip r:embed="rId15"/>
+                    <a:stretch>
+                      <a:fillRect/>
+                    </a:stretch>
+                  </pic:blipFill>
+                  <pic:spPr>
+                    <a:xfrm>
+                      <a:off x="0" y="0"/>
+                      <a:ext cx="4731453" cy="781158"/>
+                    </a:xfrm>
+                    <a:prstGeom prst="rect">
+                      <a:avLst/>
+                    </a:prstGeom>
+                  </pic:spPr>
+                </pic:pic>
+              </a:graphicData>
+            </a:graphic>
+          </wp:inline>
+        </w:drawing>
+      </w:r>
+    </w:p>
+    <w:p>
+      <w:pPr>
+        <w:pStyle w:val="PargrafodaLista"/>
+        <w:jc w:val="both"/>
+      </w:pPr>
+      <w:r>
+        <w:tab/>
+        <w:t xml:space="preserve">-&gt; </w:t>
+      </w:r>
+      <w:r>
+        <w:t xml:space="preserve">Relacionar os </w:t>
+      </w:r>
+      <w:proofErr w:type="spellStart"/>
+      <w:r>
+        <w:t>DbSets</w:t>
+      </w:r>
+      <w:proofErr w:type="spellEnd"/>
+    </w:p>
+    <w:p>
+      <w:pPr>
+        <w:pStyle w:val="PargrafodaLista"/>
+        <w:jc w:val="center"/>
+      </w:pPr>
+      <w:r>
+        <w:rPr>
+          <w:noProof/>
+          <w:lang w:eastAsia="pt-BR"/>
+        </w:rPr>
+        <w:drawing>
+          <wp:inline distT="0" distB="0" distL="0" distR="0" wp14:anchorId="43CD8101" wp14:editId="12984C38">
+            <wp:extent cx="4089445" cy="590533"/>
+            <wp:effectExtent l="0" t="0" r="0" b="635"/>
+            <wp:docPr id="13" name="Imagem 13"/>
+            <wp:cNvGraphicFramePr>
+              <a:graphicFrameLocks xmlns:a="http://schemas.openxmlformats.org/drawingml/2006/main" noChangeAspect="1"/>
+            </wp:cNvGraphicFramePr>
+            <a:graphic xmlns:a="http://schemas.openxmlformats.org/drawingml/2006/main">
+              <a:graphicData uri="http://schemas.openxmlformats.org/drawingml/2006/picture">
+                <pic:pic xmlns:pic="http://schemas.openxmlformats.org/drawingml/2006/picture">
+                  <pic:nvPicPr>
+                    <pic:cNvPr id="1" name=""/>
+                    <pic:cNvPicPr/>
+                  </pic:nvPicPr>
+                  <pic:blipFill>
+                    <a:blip r:embed="rId16"/>
+                    <a:stretch>
+                      <a:fillRect/>
+                    </a:stretch>
+                  </pic:blipFill>
+                  <pic:spPr>
+                    <a:xfrm>
+                      <a:off x="0" y="0"/>
+                      <a:ext cx="4199072" cy="606364"/>
+                    </a:xfrm>
+                    <a:prstGeom prst="rect">
+                      <a:avLst/>
+                    </a:prstGeom>
+                  </pic:spPr>
+                </pic:pic>
+              </a:graphicData>
+            </a:graphic>
+          </wp:inline>
+        </w:drawing>
+      </w:r>
+    </w:p>
+    <w:p>
+      <w:pPr>
+        <w:pStyle w:val="PargrafodaLista"/>
+        <w:jc w:val="center"/>
+      </w:pPr>
+    </w:p>
+    <w:p>
+      <w:pPr>
+        <w:pStyle w:val="PargrafodaLista"/>
+        <w:jc w:val="both"/>
+      </w:pPr>
+      <w:r>
+        <w:tab/>
+        <w:t>-&gt;</w:t>
+      </w:r>
+      <w:r>
+        <w:t xml:space="preserve"> </w:t>
+      </w:r>
+      <w:r>
+        <w:t xml:space="preserve">Dentro do </w:t>
+      </w:r>
+      <w:proofErr w:type="spellStart"/>
+      <w:r>
+        <w:t>OnModelCreating</w:t>
+      </w:r>
+      <w:proofErr w:type="spellEnd"/>
+    </w:p>
+    <w:p>
+      <w:pPr>
+        <w:pStyle w:val="PargrafodaLista"/>
+        <w:jc w:val="both"/>
+      </w:pPr>
+      <w:r>
+        <w:tab/>
+      </w:r>
+      <w:r>
+        <w:tab/>
+        <w:t>-&gt;</w:t>
+      </w:r>
+      <w:r>
+        <w:t xml:space="preserve"> </w:t>
+      </w:r>
+      <w:r>
+        <w:t>Desabilitar o delete cascade</w:t>
+      </w:r>
+    </w:p>
+    <w:p>
+      <w:pPr>
+        <w:pStyle w:val="PargrafodaLista"/>
+        <w:jc w:val="both"/>
+      </w:pPr>
+      <w:r>
+        <w:tab/>
+      </w:r>
+      <w:r>
+        <w:tab/>
+        <w:t xml:space="preserve">-&gt; Realizar verificação caso algum campo da tabela não tenha sido mapeado anteriormente. Caso não, aplicar o tipo </w:t>
+      </w:r>
+      <w:proofErr w:type="spellStart"/>
+      <w:r>
+        <w:t>varchar</w:t>
+      </w:r>
+      <w:proofErr w:type="spellEnd"/>
+      <w:r>
+        <w:t>.</w:t>
+      </w:r>
+    </w:p>
+    <w:p>
+      <w:pPr>
+        <w:pStyle w:val="PargrafodaLista"/>
+        <w:ind w:left="1428" w:firstLine="696"/>
+        <w:jc w:val="both"/>
+      </w:pPr>
+      <w:r>
+        <w:t xml:space="preserve">-&gt; Aplicar as configurações </w:t>
+      </w:r>
+    </w:p>
+    <w:p>
+      <w:pPr>
+        <w:pStyle w:val="PargrafodaLista"/>
+        <w:jc w:val="center"/>
+      </w:pPr>
+      <w:r>
+        <w:rPr>
+          <w:noProof/>
+          <w:lang w:eastAsia="pt-BR"/>
+        </w:rPr>
+        <w:drawing>
+          <wp:inline distT="0" distB="0" distL="0" distR="0" wp14:anchorId="5CAB8FC3" wp14:editId="419395F0">
+            <wp:extent cx="4504942" cy="1637968"/>
+            <wp:effectExtent l="0" t="0" r="0" b="635"/>
+            <wp:docPr id="14" name="Imagem 14"/>
+            <wp:cNvGraphicFramePr>
+              <a:graphicFrameLocks xmlns:a="http://schemas.openxmlformats.org/drawingml/2006/main" noChangeAspect="1"/>
+            </wp:cNvGraphicFramePr>
+            <a:graphic xmlns:a="http://schemas.openxmlformats.org/drawingml/2006/main">
+              <a:graphicData uri="http://schemas.openxmlformats.org/drawingml/2006/picture">
+                <pic:pic xmlns:pic="http://schemas.openxmlformats.org/drawingml/2006/picture">
+                  <pic:nvPicPr>
+                    <pic:cNvPr id="1" name=""/>
+                    <pic:cNvPicPr/>
+                  </pic:nvPicPr>
+                  <pic:blipFill>
+                    <a:blip r:embed="rId17"/>
+                    <a:stretch>
+                      <a:fillRect/>
+                    </a:stretch>
+                  </pic:blipFill>
+                  <pic:spPr>
+                    <a:xfrm>
+                      <a:off x="0" y="0"/>
+                      <a:ext cx="4567818" cy="1660829"/>
+                    </a:xfrm>
+                    <a:prstGeom prst="rect">
+                      <a:avLst/>
+                    </a:prstGeom>
+                  </pic:spPr>
+                </pic:pic>
+              </a:graphicData>
+            </a:graphic>
+          </wp:inline>
+        </w:drawing>
+      </w:r>
+    </w:p>
+    <w:p>
+      <w:pPr>
+        <w:pStyle w:val="PargrafodaLista"/>
+        <w:jc w:val="center"/>
+      </w:pPr>
+    </w:p>
+    <w:p>
+      <w:pPr>
+        <w:pStyle w:val="PargrafodaLista"/>
+      </w:pPr>
+      <w:r>
+        <w:t>-&gt;</w:t>
+      </w:r>
+      <w:r>
+        <w:t xml:space="preserve"> Dentro da pasta Data, criar a pasta </w:t>
+      </w:r>
+      <w:proofErr w:type="spellStart"/>
+      <w:r>
+        <w:t>Mappings</w:t>
+      </w:r>
+      <w:proofErr w:type="spellEnd"/>
+      <w:r>
+        <w:t>. Dentro dessa nova pasta:</w:t>
+      </w:r>
+    </w:p>
+    <w:p>
+      <w:pPr>
+        <w:pStyle w:val="PargrafodaLista"/>
+        <w:ind w:firstLine="696"/>
+      </w:pPr>
+      <w:r>
+        <w:t xml:space="preserve">-&gt; Criar a </w:t>
+      </w:r>
+      <w:proofErr w:type="gramStart"/>
+      <w:r>
+        <w:t xml:space="preserve">classe  </w:t>
+      </w:r>
+      <w:proofErr w:type="spellStart"/>
+      <w:r>
+        <w:t>ClienteMapping</w:t>
+      </w:r>
+      <w:proofErr w:type="spellEnd"/>
+      <w:proofErr w:type="gramEnd"/>
+      <w:r>
+        <w:t xml:space="preserve"> e m</w:t>
+      </w:r>
+      <w:r>
+        <w:t>apear a entidade de cliente</w:t>
+      </w:r>
+    </w:p>
+    <w:p>
+      <w:pPr>
+        <w:pStyle w:val="PargrafodaLista"/>
+        <w:ind w:firstLine="696"/>
+      </w:pPr>
+      <w:r>
+        <w:t>-&gt;</w:t>
+      </w:r>
+      <w:r>
+        <w:t xml:space="preserve"> </w:t>
+      </w:r>
+      <w:r>
+        <w:t xml:space="preserve">Criar a </w:t>
+      </w:r>
+      <w:proofErr w:type="gramStart"/>
+      <w:r>
+        <w:t xml:space="preserve">classe  </w:t>
+      </w:r>
+      <w:proofErr w:type="spellStart"/>
+      <w:r>
+        <w:t>Enderec</w:t>
+      </w:r>
+      <w:r>
+        <w:t>oMapping</w:t>
+      </w:r>
+      <w:proofErr w:type="spellEnd"/>
+      <w:proofErr w:type="gramEnd"/>
+      <w:r>
+        <w:t xml:space="preserve"> e m</w:t>
+      </w:r>
+      <w:r>
+        <w:t xml:space="preserve">apear a entidade de </w:t>
+      </w:r>
+      <w:r>
+        <w:t>endereço</w:t>
+      </w:r>
+    </w:p>
+    <w:p>
+      <w:pPr>
+        <w:pStyle w:val="PargrafodaLista"/>
+        <w:ind w:firstLine="696"/>
+      </w:pPr>
+      <w:r>
+        <w:t>-&gt; L</w:t>
+      </w:r>
+      <w:r>
+        <w:t>embrar que classes de mapeamento</w:t>
+      </w:r>
+      <w:r>
+        <w:t xml:space="preserve"> devem herdar de </w:t>
+      </w:r>
+      <w:proofErr w:type="spellStart"/>
+      <w:r>
+        <w:t>IEntityTypeConfiguration</w:t>
+      </w:r>
+      <w:proofErr w:type="spellEnd"/>
+      <w:r>
+        <w:t>&lt;&gt;</w:t>
+      </w:r>
+    </w:p>
+    <w:p>
+      <w:pPr>
+        <w:pStyle w:val="PargrafodaLista"/>
+        <w:ind w:firstLine="696"/>
+        <w:jc w:val="both"/>
+      </w:pPr>
+    </w:p>
+    <w:p>
+      <w:pPr>
+        <w:pStyle w:val="PargrafodaLista"/>
+        <w:jc w:val="both"/>
+      </w:pPr>
+      <w:r>
+        <w:t xml:space="preserve">-&gt;Configurar a </w:t>
+      </w:r>
+      <w:proofErr w:type="gramStart"/>
+      <w:r>
+        <w:t>API  no</w:t>
+      </w:r>
+      <w:proofErr w:type="gramEnd"/>
+      <w:r>
+        <w:t xml:space="preserve"> start up</w:t>
+      </w:r>
+    </w:p>
+    <w:p>
+      <w:pPr>
+        <w:pStyle w:val="PargrafodaLista"/>
+        <w:jc w:val="both"/>
+      </w:pPr>
+      <w:r>
+        <w:tab/>
+        <w:t xml:space="preserve">-&gt; Criar a pasta </w:t>
+      </w:r>
+      <w:proofErr w:type="spellStart"/>
+      <w:r>
+        <w:t>Config</w:t>
+      </w:r>
+      <w:r>
+        <w:t>uration</w:t>
+      </w:r>
+      <w:proofErr w:type="spellEnd"/>
+      <w:r>
+        <w:t xml:space="preserve"> e separar as configurações em suas respectivas classes</w:t>
+      </w:r>
+      <w:r>
+        <w:t>.</w:t>
+      </w:r>
+    </w:p>
+    <w:p>
+      <w:pPr>
+        <w:pStyle w:val="PargrafodaLista"/>
+        <w:jc w:val="both"/>
+      </w:pPr>
+      <w:r>
+        <w:t>-&gt; Configurar o DbContext</w:t>
+      </w:r>
+      <w:r>
+        <w:t xml:space="preserve"> </w:t>
+      </w:r>
+      <w:proofErr w:type="gramStart"/>
+      <w:r>
+        <w:t>na start</w:t>
+      </w:r>
+      <w:proofErr w:type="gramEnd"/>
+      <w:r>
+        <w:t xml:space="preserve"> up</w:t>
+      </w:r>
+    </w:p>
+    <w:p>
+      <w:pPr>
+        <w:pStyle w:val="PargrafodaLista"/>
+        <w:jc w:val="both"/>
+      </w:pPr>
+      <w:r>
+        <w:t xml:space="preserve">-&gt; Definir a connection </w:t>
+      </w:r>
+      <w:proofErr w:type="spellStart"/>
+      <w:r>
+        <w:t>string</w:t>
+      </w:r>
+      <w:proofErr w:type="spellEnd"/>
+    </w:p>
+    <w:p>
+      <w:pPr>
+        <w:pStyle w:val="PargrafodaLista"/>
+        <w:jc w:val="both"/>
+      </w:pPr>
+      <w:r>
+        <w:t>-&gt; Criar as tabelas do bancos através da migration</w:t>
+      </w:r>
+      <w:bookmarkStart w:id="0" w:name="_GoBack"/>
+      <w:bookmarkEnd w:id="0"/>
+    </w:p>
+    <w:p>
+      <w:pPr>
         <w:rPr>
           <w:sz w:val="24"/>
           <w:szCs w:val="24"/>
         </w:rPr>
       </w:pPr>
-      <w:bookmarkStart w:id="0" w:name="_GoBack"/>
-      <w:bookmarkEnd w:id="0"/>
     </w:p>
     <w:sectPr>
       <w:pgSz w:w="11906" w:h="16838"/>

</xml_diff>